<commit_message>
Improve prose in certificates
</commit_message>
<xml_diff>
--- a/public/templates/certificates/epistaxis.docx
+++ b/public/templates/certificates/epistaxis.docx
@@ -359,18 +359,18 @@
           <w:sz w:val="22"/>
           <w:szCs w:val="22"/>
         </w:rPr>
-        <w:t xml:space="preserve">se le </w:t>
+        <w:t>se le realiza cauterización nasal, requiere tratamiento medicamentoso y se recomienda no realiz</w:t>
+      </w:r>
+      <w:r>
+        <w:rPr>
+          <w:rFonts w:ascii="Book Antiqua" w:hAnsi="Book Antiqua"/>
+          <w:sz w:val="22"/>
+          <w:szCs w:val="22"/>
+        </w:rPr>
+        <w:t>ar actividad física por 30 días</w:t>
       </w:r>
       <w:bookmarkStart w:id="0" w:name="_GoBack"/>
       <w:bookmarkEnd w:id="0"/>
-      <w:r>
-        <w:rPr>
-          <w:rFonts w:ascii="Book Antiqua" w:hAnsi="Book Antiqua"/>
-          <w:sz w:val="22"/>
-          <w:szCs w:val="22"/>
-        </w:rPr>
-        <w:t>realiza cauterización nasal, requiere tratamiento medicamentoso y se recomienda no realizar actividad física por 30 días.</w:t>
-      </w:r>
       <w:r>
         <w:rPr>
           <w:rFonts w:ascii="Book Antiqua" w:hAnsi="Book Antiqua"/>

</xml_diff>